<commit_message>
Choix et Intérêt du Sujet
</commit_message>
<xml_diff>
--- a/tfc.docx
+++ b/tfc.docx
@@ -115,6 +115,7 @@
           <w:color w:val="000000" w:themeColor="text1"/>
           <w:sz w:val="24"/>
           <w:szCs w:val="24"/>
+          <w:lang w:val="en-US"/>
         </w:rPr>
         <mc:AlternateContent>
           <mc:Choice Requires="wps">
@@ -204,6 +205,7 @@
           <w:noProof/>
           <w:sz w:val="24"/>
           <w:szCs w:val="24"/>
+          <w:lang w:val="en-US"/>
         </w:rPr>
         <w:drawing>
           <wp:inline distT="0" distB="0" distL="0" distR="0" wp14:anchorId="2D1460E9" wp14:editId="01D68804">
@@ -683,6 +685,7 @@
           <w:color w:val="000000" w:themeColor="text1"/>
           <w:sz w:val="24"/>
           <w:szCs w:val="24"/>
+          <w:lang w:val="en-US"/>
         </w:rPr>
         <mc:AlternateContent>
           <mc:Choice Requires="wps">
@@ -762,6 +765,7 @@
           <w:noProof/>
           <w:sz w:val="24"/>
           <w:szCs w:val="24"/>
+          <w:lang w:val="en-US"/>
         </w:rPr>
         <w:drawing>
           <wp:inline distT="0" distB="0" distL="0" distR="0" wp14:anchorId="1CEDFE19" wp14:editId="7139B688">
@@ -2502,6 +2506,421 @@
     </w:p>
     <w:p>
       <w:pPr>
+        <w:spacing w:line="300" w:lineRule="auto"/>
+        <w:jc w:val="both"/>
+        <w:rPr>
+          <w:rFonts w:ascii="Times New Roman" w:hAnsi="Times New Roman" w:cs="Times New Roman"/>
+          <w:color w:val="000000"/>
+          <w:sz w:val="24"/>
+          <w:szCs w:val="24"/>
+        </w:rPr>
+      </w:pPr>
+      <w:r>
+        <w:rPr>
+          <w:rFonts w:ascii="Times New Roman" w:hAnsi="Times New Roman" w:cs="Times New Roman"/>
+          <w:color w:val="000000"/>
+          <w:sz w:val="24"/>
+          <w:szCs w:val="24"/>
+        </w:rPr>
+        <w:t>L’intérêt que nous portons à ce travail est à la fois une satisfaction de recherche scientifique, une améliorer des perspectives de collaboration dans la société et aussi un sujet de développement éducatif pour le développement et la croissance des connaissances acquises au cours de la longue traversée estudiantine à l’ESIS.</w:t>
+      </w:r>
+    </w:p>
+    <w:p>
+      <w:pPr>
+        <w:spacing w:line="300" w:lineRule="auto"/>
+        <w:jc w:val="both"/>
+        <w:rPr>
+          <w:rFonts w:ascii="Times New Roman" w:hAnsi="Times New Roman" w:cs="Times New Roman"/>
+          <w:color w:val="000000"/>
+          <w:sz w:val="28"/>
+          <w:szCs w:val="24"/>
+        </w:rPr>
+      </w:pPr>
+      <w:r>
+        <w:rPr>
+          <w:rFonts w:ascii="Times New Roman" w:hAnsi="Times New Roman" w:cs="Times New Roman"/>
+          <w:color w:val="000000"/>
+          <w:sz w:val="24"/>
+        </w:rPr>
+        <w:t xml:space="preserve">« </w:t>
+      </w:r>
+      <w:r>
+        <w:rPr>
+          <w:rFonts w:ascii="Times New Roman" w:hAnsi="Times New Roman" w:cs="Times New Roman"/>
+          <w:i/>
+          <w:iCs/>
+          <w:color w:val="000000"/>
+          <w:sz w:val="24"/>
+        </w:rPr>
+        <w:t>Choisir un sujet, c’est trouver une question de professionnel pour laquelle on n’a pas de</w:t>
+      </w:r>
+      <w:r>
+        <w:rPr>
+          <w:rFonts w:ascii="Times New Roman" w:hAnsi="Times New Roman" w:cs="Times New Roman"/>
+          <w:color w:val="000000"/>
+          <w:sz w:val="24"/>
+        </w:rPr>
+        <w:br/>
+      </w:r>
+      <w:r>
+        <w:rPr>
+          <w:rFonts w:ascii="Times New Roman" w:hAnsi="Times New Roman" w:cs="Times New Roman"/>
+          <w:i/>
+          <w:iCs/>
+          <w:color w:val="000000"/>
+          <w:sz w:val="24"/>
+        </w:rPr>
+        <w:t xml:space="preserve">réponse priori </w:t>
+      </w:r>
+      <w:r>
+        <w:rPr>
+          <w:rFonts w:ascii="Times New Roman" w:hAnsi="Times New Roman" w:cs="Times New Roman"/>
+          <w:color w:val="000000"/>
+          <w:sz w:val="24"/>
+        </w:rPr>
+        <w:t>»</w:t>
+      </w:r>
+    </w:p>
+    <w:p>
+      <w:pPr>
+        <w:spacing w:line="300" w:lineRule="auto"/>
+        <w:jc w:val="both"/>
+        <w:rPr>
+          <w:rFonts w:ascii="Times New Roman" w:hAnsi="Times New Roman" w:cs="Times New Roman"/>
+          <w:color w:val="000000"/>
+          <w:sz w:val="24"/>
+        </w:rPr>
+      </w:pPr>
+      <w:r>
+        <w:rPr>
+          <w:rFonts w:ascii="Times New Roman" w:hAnsi="Times New Roman" w:cs="Times New Roman"/>
+          <w:color w:val="000000"/>
+          <w:sz w:val="24"/>
+          <w:szCs w:val="24"/>
+        </w:rPr>
+        <w:t>Le travail de fin de cycle, T.F.C en sigle, est un travail scientifique. Pour qu’il soit réussi il</w:t>
+      </w:r>
+      <w:r>
+        <w:rPr>
+          <w:rFonts w:ascii="Times New Roman" w:hAnsi="Times New Roman" w:cs="Times New Roman"/>
+          <w:color w:val="000000"/>
+          <w:sz w:val="24"/>
+          <w:szCs w:val="24"/>
+        </w:rPr>
+        <w:br/>
+        <w:t>faut qu’il présente un inté</w:t>
+      </w:r>
+      <w:r>
+        <w:rPr>
+          <w:rFonts w:ascii="Times New Roman" w:hAnsi="Times New Roman" w:cs="Times New Roman"/>
+          <w:color w:val="000000"/>
+          <w:sz w:val="24"/>
+          <w:szCs w:val="24"/>
+        </w:rPr>
+        <w:t>rêt pour l’étudiant.</w:t>
+      </w:r>
+      <w:r>
+        <w:rPr>
+          <w:rFonts w:ascii="Times New Roman" w:hAnsi="Times New Roman" w:cs="Times New Roman"/>
+          <w:color w:val="000000"/>
+          <w:sz w:val="24"/>
+          <w:szCs w:val="24"/>
+        </w:rPr>
+        <w:t xml:space="preserve"> </w:t>
+      </w:r>
+      <w:r>
+        <w:rPr>
+          <w:rFonts w:ascii="Times New Roman" w:hAnsi="Times New Roman" w:cs="Times New Roman"/>
+          <w:color w:val="000000"/>
+          <w:sz w:val="24"/>
+        </w:rPr>
+        <w:t>Ainsi, le choix du sujet peut être inspiré :</w:t>
+      </w:r>
+    </w:p>
+    <w:p>
+      <w:pPr>
+        <w:pStyle w:val="Paragraphedeliste"/>
+        <w:numPr>
+          <w:ilvl w:val="0"/>
+          <w:numId w:val="6"/>
+        </w:numPr>
+        <w:spacing w:line="300" w:lineRule="auto"/>
+        <w:jc w:val="both"/>
+        <w:rPr>
+          <w:rFonts w:ascii="Times New Roman" w:hAnsi="Times New Roman" w:cs="Times New Roman"/>
+          <w:color w:val="000000"/>
+          <w:sz w:val="24"/>
+        </w:rPr>
+      </w:pPr>
+      <w:r>
+        <w:rPr>
+          <w:rFonts w:ascii="Times New Roman" w:hAnsi="Times New Roman" w:cs="Times New Roman"/>
+          <w:color w:val="000000"/>
+          <w:sz w:val="24"/>
+        </w:rPr>
+        <w:lastRenderedPageBreak/>
+        <w:t>De développer une expérience personnelle : un moyen personnel d’appréhender la souplesse de</w:t>
+      </w:r>
+      <w:r>
+        <w:rPr>
+          <w:rFonts w:ascii="Times New Roman" w:hAnsi="Times New Roman" w:cs="Times New Roman"/>
+          <w:color w:val="000000"/>
+          <w:sz w:val="24"/>
+        </w:rPr>
+        <w:t xml:space="preserve"> mieux</w:t>
+      </w:r>
+      <w:r>
+        <w:rPr>
+          <w:rFonts w:ascii="Times New Roman" w:hAnsi="Times New Roman" w:cs="Times New Roman"/>
+          <w:color w:val="000000"/>
+          <w:sz w:val="24"/>
+        </w:rPr>
+        <w:t xml:space="preserve"> mani</w:t>
+      </w:r>
+      <w:r>
+        <w:rPr>
+          <w:rFonts w:ascii="Times New Roman" w:hAnsi="Times New Roman" w:cs="Times New Roman"/>
+          <w:color w:val="000000"/>
+          <w:sz w:val="24"/>
+        </w:rPr>
+        <w:t>puler les outils de modélisation et de développement des recherches</w:t>
+      </w:r>
+      <w:r>
+        <w:rPr>
+          <w:rFonts w:ascii="Times New Roman" w:hAnsi="Times New Roman" w:cs="Times New Roman"/>
+          <w:color w:val="000000"/>
+          <w:sz w:val="24"/>
+        </w:rPr>
+        <w:t xml:space="preserve"> </w:t>
+      </w:r>
+      <w:r>
+        <w:rPr>
+          <w:rFonts w:ascii="Times New Roman" w:hAnsi="Times New Roman" w:cs="Times New Roman"/>
+          <w:color w:val="000000"/>
+          <w:sz w:val="24"/>
+        </w:rPr>
+        <w:t xml:space="preserve">scientifiques </w:t>
+      </w:r>
+      <w:r>
+        <w:rPr>
+          <w:rFonts w:ascii="Times New Roman" w:hAnsi="Times New Roman" w:cs="Times New Roman"/>
+          <w:color w:val="000000"/>
+          <w:sz w:val="24"/>
+        </w:rPr>
+        <w:t xml:space="preserve">; </w:t>
+      </w:r>
+    </w:p>
+    <w:p>
+      <w:pPr>
+        <w:pStyle w:val="Paragraphedeliste"/>
+        <w:numPr>
+          <w:ilvl w:val="0"/>
+          <w:numId w:val="6"/>
+        </w:numPr>
+        <w:spacing w:line="300" w:lineRule="auto"/>
+        <w:jc w:val="both"/>
+        <w:rPr>
+          <w:rFonts w:ascii="Times New Roman" w:hAnsi="Times New Roman" w:cs="Times New Roman"/>
+          <w:color w:val="000000"/>
+          <w:sz w:val="24"/>
+        </w:rPr>
+      </w:pPr>
+      <w:r>
+        <w:rPr>
+          <w:rFonts w:ascii="Times New Roman" w:hAnsi="Times New Roman" w:cs="Times New Roman"/>
+          <w:color w:val="000000"/>
+          <w:sz w:val="24"/>
+        </w:rPr>
+        <w:t xml:space="preserve">De développer une expérience professionnelle </w:t>
+      </w:r>
+      <w:r>
+        <w:rPr>
+          <w:rFonts w:ascii="Times New Roman" w:hAnsi="Times New Roman" w:cs="Times New Roman"/>
+          <w:color w:val="000000"/>
+          <w:sz w:val="24"/>
+        </w:rPr>
+        <w:t xml:space="preserve">: dans le cours dispenser par les </w:t>
+      </w:r>
+      <w:r>
+        <w:rPr>
+          <w:rFonts w:ascii="Times New Roman" w:hAnsi="Times New Roman" w:cs="Times New Roman"/>
+          <w:color w:val="000000"/>
+          <w:sz w:val="24"/>
+        </w:rPr>
+        <w:t>enseignant</w:t>
+      </w:r>
+      <w:r>
+        <w:rPr>
+          <w:rFonts w:ascii="Times New Roman" w:hAnsi="Times New Roman" w:cs="Times New Roman"/>
+          <w:color w:val="000000"/>
+          <w:sz w:val="24"/>
+        </w:rPr>
+        <w:t>s</w:t>
+      </w:r>
+      <w:r>
+        <w:rPr>
+          <w:rFonts w:ascii="Times New Roman" w:hAnsi="Times New Roman" w:cs="Times New Roman"/>
+          <w:color w:val="000000"/>
+          <w:sz w:val="24"/>
+        </w:rPr>
+        <w:t xml:space="preserve"> ;</w:t>
+      </w:r>
+      <w:bookmarkStart w:id="0" w:name="_GoBack"/>
+      <w:bookmarkEnd w:id="0"/>
+    </w:p>
+    <w:p>
+      <w:pPr>
+        <w:pStyle w:val="Paragraphedeliste"/>
+        <w:numPr>
+          <w:ilvl w:val="0"/>
+          <w:numId w:val="6"/>
+        </w:numPr>
+        <w:spacing w:line="300" w:lineRule="auto"/>
+        <w:jc w:val="both"/>
+        <w:rPr>
+          <w:rFonts w:ascii="Times New Roman" w:hAnsi="Times New Roman" w:cs="Times New Roman"/>
+          <w:color w:val="000000"/>
+          <w:sz w:val="28"/>
+          <w:szCs w:val="24"/>
+        </w:rPr>
+      </w:pPr>
+      <w:r>
+        <w:rPr>
+          <w:rFonts w:ascii="Times New Roman" w:hAnsi="Times New Roman" w:cs="Times New Roman"/>
+          <w:color w:val="000000"/>
+          <w:sz w:val="24"/>
+        </w:rPr>
+        <w:t>De mieux saisir les structures liées au domaine informatique : réseau informatique, développement des logiciels, analyse des problèmes, visuel et graphisme, etc.</w:t>
+      </w:r>
+    </w:p>
+    <w:p>
+      <w:pPr>
+        <w:spacing w:line="300" w:lineRule="auto"/>
+        <w:jc w:val="both"/>
+        <w:rPr>
+          <w:rFonts w:ascii="Times New Roman" w:hAnsi="Times New Roman" w:cs="Times New Roman"/>
+          <w:color w:val="000000"/>
+          <w:sz w:val="24"/>
+        </w:rPr>
+      </w:pPr>
+      <w:r>
+        <w:rPr>
+          <w:rFonts w:ascii="Times New Roman" w:hAnsi="Times New Roman" w:cs="Times New Roman"/>
+          <w:color w:val="000000"/>
+          <w:sz w:val="24"/>
+        </w:rPr>
+        <w:t>En tant qu’étudiant finaliste en Gén</w:t>
+      </w:r>
+      <w:r>
+        <w:rPr>
+          <w:rFonts w:ascii="Times New Roman" w:hAnsi="Times New Roman" w:cs="Times New Roman"/>
+          <w:color w:val="000000"/>
+          <w:sz w:val="24"/>
+        </w:rPr>
+        <w:t>ie Logiciel</w:t>
+      </w:r>
+      <w:r>
+        <w:rPr>
+          <w:rFonts w:ascii="Times New Roman" w:hAnsi="Times New Roman" w:cs="Times New Roman"/>
+          <w:color w:val="000000"/>
+          <w:sz w:val="24"/>
+        </w:rPr>
+        <w:t xml:space="preserve">, le choix de ce sujet a un double intérêt : </w:t>
+      </w:r>
+    </w:p>
+    <w:p>
+      <w:pPr>
+        <w:pStyle w:val="Paragraphedeliste"/>
+        <w:numPr>
+          <w:ilvl w:val="0"/>
+          <w:numId w:val="5"/>
+        </w:numPr>
+        <w:spacing w:line="300" w:lineRule="auto"/>
+        <w:jc w:val="both"/>
+        <w:rPr>
+          <w:rFonts w:ascii="Times New Roman" w:hAnsi="Times New Roman" w:cs="Times New Roman"/>
+          <w:color w:val="000000"/>
+          <w:sz w:val="24"/>
+        </w:rPr>
+      </w:pPr>
+      <w:r>
+        <w:rPr>
+          <w:rFonts w:ascii="Times New Roman" w:hAnsi="Times New Roman" w:cs="Times New Roman"/>
+          <w:color w:val="000000"/>
+          <w:sz w:val="24"/>
+        </w:rPr>
+        <w:t xml:space="preserve">Pour l’obtention d’un diplôme d’ingénieur en informatique de gestion </w:t>
+      </w:r>
+    </w:p>
+    <w:p>
+      <w:pPr>
+        <w:pStyle w:val="Paragraphedeliste"/>
+        <w:numPr>
+          <w:ilvl w:val="0"/>
+          <w:numId w:val="5"/>
+        </w:numPr>
+        <w:spacing w:line="300" w:lineRule="auto"/>
+        <w:jc w:val="both"/>
+        <w:rPr>
+          <w:rFonts w:ascii="Times New Roman" w:hAnsi="Times New Roman" w:cs="Times New Roman"/>
+          <w:color w:val="000000"/>
+          <w:sz w:val="24"/>
+        </w:rPr>
+      </w:pPr>
+      <w:r>
+        <w:rPr>
+          <w:rFonts w:ascii="Times New Roman" w:hAnsi="Times New Roman" w:cs="Times New Roman"/>
+          <w:color w:val="000000"/>
+          <w:sz w:val="24"/>
+        </w:rPr>
+        <w:t xml:space="preserve">Pour présenter une preuve de 4 années de dur labeur à l’ESIS dans l’option génie logiciel, option </w:t>
+      </w:r>
+      <w:r>
+        <w:rPr>
+          <w:rFonts w:ascii="Times New Roman" w:hAnsi="Times New Roman" w:cs="Times New Roman"/>
+          <w:color w:val="000000"/>
+          <w:sz w:val="24"/>
+        </w:rPr>
+        <w:t>système informatique.</w:t>
+      </w:r>
+    </w:p>
+    <w:p>
+      <w:pPr>
+        <w:spacing w:line="300" w:lineRule="auto"/>
+        <w:jc w:val="both"/>
+        <w:rPr>
+          <w:rFonts w:ascii="Times New Roman" w:hAnsi="Times New Roman" w:cs="Times New Roman"/>
+          <w:sz w:val="28"/>
+          <w:szCs w:val="24"/>
+        </w:rPr>
+      </w:pPr>
+      <w:r>
+        <w:rPr>
+          <w:rFonts w:ascii="Times New Roman" w:hAnsi="Times New Roman" w:cs="Times New Roman"/>
+          <w:color w:val="000000"/>
+          <w:sz w:val="24"/>
+        </w:rPr>
+        <w:t>Ceci étant dans l’intérêt de</w:t>
+      </w:r>
+      <w:r>
+        <w:rPr>
+          <w:rFonts w:ascii="Times New Roman" w:hAnsi="Times New Roman" w:cs="Times New Roman"/>
+          <w:color w:val="000000"/>
+          <w:sz w:val="24"/>
+        </w:rPr>
+        <w:t xml:space="preserve"> </w:t>
+      </w:r>
+      <w:r>
+        <w:rPr>
+          <w:rFonts w:ascii="Times New Roman" w:hAnsi="Times New Roman" w:cs="Times New Roman"/>
+          <w:color w:val="000000"/>
+          <w:sz w:val="24"/>
+        </w:rPr>
+        <w:t>faciliter la communication des citoyens de diverses cultures et de diverses langues.</w:t>
+      </w:r>
+    </w:p>
+    <w:p>
+      <w:pPr>
         <w:pStyle w:val="Paragraphedeliste"/>
         <w:numPr>
           <w:ilvl w:val="0"/>
@@ -2647,7 +3066,6 @@
         <w:rPr>
           <w:rFonts w:ascii="Times New Roman" w:hAnsi="Times New Roman" w:cs="Times New Roman"/>
           <w:sz w:val="24"/>
-          <w:lang w:val="en-US"/>
         </w:rPr>
       </w:pPr>
       <w:r>
@@ -2712,7 +3130,6 @@
           <w:b/>
           <w:sz w:val="24"/>
         </w:rPr>
-        <w:lastRenderedPageBreak/>
         <w:t>Chapitre deuxième</w:t>
       </w:r>
       <w:r>
@@ -2906,6 +3323,7 @@
           <w:sz w:val="24"/>
           <w:szCs w:val="24"/>
         </w:rPr>
+        <w:lastRenderedPageBreak/>
         <w:t>Microsoft Word 2016</w:t>
       </w:r>
     </w:p>
@@ -3169,6 +3587,16 @@
           <w:szCs w:val="24"/>
         </w:rPr>
       </w:pPr>
+    </w:p>
+    <w:p>
+      <w:pPr>
+        <w:spacing w:line="259" w:lineRule="auto"/>
+        <w:rPr>
+          <w:rFonts w:ascii="Times New Roman" w:hAnsi="Times New Roman" w:cs="Times New Roman"/>
+          <w:sz w:val="24"/>
+          <w:szCs w:val="24"/>
+        </w:rPr>
+      </w:pPr>
       <w:r>
         <w:rPr>
           <w:rFonts w:ascii="Times New Roman" w:hAnsi="Times New Roman" w:cs="Times New Roman"/>
@@ -3264,8 +3692,13 @@
           <w:szCs w:val="32"/>
         </w:rPr>
       </w:pPr>
-      <w:bookmarkStart w:id="0" w:name="_GoBack"/>
-      <w:bookmarkEnd w:id="0"/>
+      <w:r>
+        <w:rPr>
+          <w:rFonts w:ascii="Times New Roman" w:hAnsi="Times New Roman" w:cs="Times New Roman"/>
+          <w:sz w:val="24"/>
+        </w:rPr>
+        <w:t xml:space="preserve">Il a été question de </w:t>
+      </w:r>
       <w:r>
         <w:rPr>
           <w:b/>
@@ -3975,6 +4408,118 @@
     </w:lvl>
   </w:abstractNum>
   <w:abstractNum w:abstractNumId="3" w15:restartNumberingAfterBreak="0">
+    <w:nsid w:val="48150057"/>
+    <w:multiLevelType w:val="hybridMultilevel"/>
+    <w:tmpl w:val="8506D050"/>
+    <w:lvl w:ilvl="0" w:tplc="EE20D5CC">
+      <w:numFmt w:val="bullet"/>
+      <w:lvlText w:val="-"/>
+      <w:lvlJc w:val="left"/>
+      <w:pPr>
+        <w:ind w:left="720" w:hanging="360"/>
+      </w:pPr>
+      <w:rPr>
+        <w:rFonts w:ascii="Times New Roman" w:eastAsiaTheme="minorHAnsi" w:hAnsi="Times New Roman" w:cs="Times New Roman" w:hint="default"/>
+      </w:rPr>
+    </w:lvl>
+    <w:lvl w:ilvl="1" w:tplc="04090003" w:tentative="1">
+      <w:start w:val="1"/>
+      <w:numFmt w:val="bullet"/>
+      <w:lvlText w:val="o"/>
+      <w:lvlJc w:val="left"/>
+      <w:pPr>
+        <w:ind w:left="1440" w:hanging="360"/>
+      </w:pPr>
+      <w:rPr>
+        <w:rFonts w:ascii="Courier New" w:hAnsi="Courier New" w:cs="Courier New" w:hint="default"/>
+      </w:rPr>
+    </w:lvl>
+    <w:lvl w:ilvl="2" w:tplc="04090005" w:tentative="1">
+      <w:start w:val="1"/>
+      <w:numFmt w:val="bullet"/>
+      <w:lvlText w:val=""/>
+      <w:lvlJc w:val="left"/>
+      <w:pPr>
+        <w:ind w:left="2160" w:hanging="360"/>
+      </w:pPr>
+      <w:rPr>
+        <w:rFonts w:ascii="Wingdings" w:hAnsi="Wingdings" w:hint="default"/>
+      </w:rPr>
+    </w:lvl>
+    <w:lvl w:ilvl="3" w:tplc="04090001" w:tentative="1">
+      <w:start w:val="1"/>
+      <w:numFmt w:val="bullet"/>
+      <w:lvlText w:val=""/>
+      <w:lvlJc w:val="left"/>
+      <w:pPr>
+        <w:ind w:left="2880" w:hanging="360"/>
+      </w:pPr>
+      <w:rPr>
+        <w:rFonts w:ascii="Symbol" w:hAnsi="Symbol" w:hint="default"/>
+      </w:rPr>
+    </w:lvl>
+    <w:lvl w:ilvl="4" w:tplc="04090003" w:tentative="1">
+      <w:start w:val="1"/>
+      <w:numFmt w:val="bullet"/>
+      <w:lvlText w:val="o"/>
+      <w:lvlJc w:val="left"/>
+      <w:pPr>
+        <w:ind w:left="3600" w:hanging="360"/>
+      </w:pPr>
+      <w:rPr>
+        <w:rFonts w:ascii="Courier New" w:hAnsi="Courier New" w:cs="Courier New" w:hint="default"/>
+      </w:rPr>
+    </w:lvl>
+    <w:lvl w:ilvl="5" w:tplc="04090005" w:tentative="1">
+      <w:start w:val="1"/>
+      <w:numFmt w:val="bullet"/>
+      <w:lvlText w:val=""/>
+      <w:lvlJc w:val="left"/>
+      <w:pPr>
+        <w:ind w:left="4320" w:hanging="360"/>
+      </w:pPr>
+      <w:rPr>
+        <w:rFonts w:ascii="Wingdings" w:hAnsi="Wingdings" w:hint="default"/>
+      </w:rPr>
+    </w:lvl>
+    <w:lvl w:ilvl="6" w:tplc="04090001" w:tentative="1">
+      <w:start w:val="1"/>
+      <w:numFmt w:val="bullet"/>
+      <w:lvlText w:val=""/>
+      <w:lvlJc w:val="left"/>
+      <w:pPr>
+        <w:ind w:left="5040" w:hanging="360"/>
+      </w:pPr>
+      <w:rPr>
+        <w:rFonts w:ascii="Symbol" w:hAnsi="Symbol" w:hint="default"/>
+      </w:rPr>
+    </w:lvl>
+    <w:lvl w:ilvl="7" w:tplc="04090003" w:tentative="1">
+      <w:start w:val="1"/>
+      <w:numFmt w:val="bullet"/>
+      <w:lvlText w:val="o"/>
+      <w:lvlJc w:val="left"/>
+      <w:pPr>
+        <w:ind w:left="5760" w:hanging="360"/>
+      </w:pPr>
+      <w:rPr>
+        <w:rFonts w:ascii="Courier New" w:hAnsi="Courier New" w:cs="Courier New" w:hint="default"/>
+      </w:rPr>
+    </w:lvl>
+    <w:lvl w:ilvl="8" w:tplc="04090005" w:tentative="1">
+      <w:start w:val="1"/>
+      <w:numFmt w:val="bullet"/>
+      <w:lvlText w:val=""/>
+      <w:lvlJc w:val="left"/>
+      <w:pPr>
+        <w:ind w:left="6480" w:hanging="360"/>
+      </w:pPr>
+      <w:rPr>
+        <w:rFonts w:ascii="Wingdings" w:hAnsi="Wingdings" w:hint="default"/>
+      </w:rPr>
+    </w:lvl>
+  </w:abstractNum>
+  <w:abstractNum w:abstractNumId="4" w15:restartNumberingAfterBreak="0">
     <w:nsid w:val="4E0E40D2"/>
     <w:multiLevelType w:val="hybridMultilevel"/>
     <w:tmpl w:val="EE607396"/>
@@ -4062,17 +4607,109 @@
       </w:pPr>
     </w:lvl>
   </w:abstractNum>
+  <w:abstractNum w:abstractNumId="5" w15:restartNumberingAfterBreak="0">
+    <w:nsid w:val="7F6C303B"/>
+    <w:multiLevelType w:val="hybridMultilevel"/>
+    <w:tmpl w:val="EE46B5A0"/>
+    <w:lvl w:ilvl="0" w:tplc="0409000F">
+      <w:start w:val="1"/>
+      <w:numFmt w:val="decimal"/>
+      <w:lvlText w:val="%1."/>
+      <w:lvlJc w:val="left"/>
+      <w:pPr>
+        <w:ind w:left="720" w:hanging="360"/>
+      </w:pPr>
+    </w:lvl>
+    <w:lvl w:ilvl="1" w:tplc="04090019" w:tentative="1">
+      <w:start w:val="1"/>
+      <w:numFmt w:val="lowerLetter"/>
+      <w:lvlText w:val="%2."/>
+      <w:lvlJc w:val="left"/>
+      <w:pPr>
+        <w:ind w:left="1440" w:hanging="360"/>
+      </w:pPr>
+    </w:lvl>
+    <w:lvl w:ilvl="2" w:tplc="0409001B" w:tentative="1">
+      <w:start w:val="1"/>
+      <w:numFmt w:val="lowerRoman"/>
+      <w:lvlText w:val="%3."/>
+      <w:lvlJc w:val="right"/>
+      <w:pPr>
+        <w:ind w:left="2160" w:hanging="180"/>
+      </w:pPr>
+    </w:lvl>
+    <w:lvl w:ilvl="3" w:tplc="0409000F" w:tentative="1">
+      <w:start w:val="1"/>
+      <w:numFmt w:val="decimal"/>
+      <w:lvlText w:val="%4."/>
+      <w:lvlJc w:val="left"/>
+      <w:pPr>
+        <w:ind w:left="2880" w:hanging="360"/>
+      </w:pPr>
+    </w:lvl>
+    <w:lvl w:ilvl="4" w:tplc="04090019" w:tentative="1">
+      <w:start w:val="1"/>
+      <w:numFmt w:val="lowerLetter"/>
+      <w:lvlText w:val="%5."/>
+      <w:lvlJc w:val="left"/>
+      <w:pPr>
+        <w:ind w:left="3600" w:hanging="360"/>
+      </w:pPr>
+    </w:lvl>
+    <w:lvl w:ilvl="5" w:tplc="0409001B" w:tentative="1">
+      <w:start w:val="1"/>
+      <w:numFmt w:val="lowerRoman"/>
+      <w:lvlText w:val="%6."/>
+      <w:lvlJc w:val="right"/>
+      <w:pPr>
+        <w:ind w:left="4320" w:hanging="180"/>
+      </w:pPr>
+    </w:lvl>
+    <w:lvl w:ilvl="6" w:tplc="0409000F" w:tentative="1">
+      <w:start w:val="1"/>
+      <w:numFmt w:val="decimal"/>
+      <w:lvlText w:val="%7."/>
+      <w:lvlJc w:val="left"/>
+      <w:pPr>
+        <w:ind w:left="5040" w:hanging="360"/>
+      </w:pPr>
+    </w:lvl>
+    <w:lvl w:ilvl="7" w:tplc="04090019" w:tentative="1">
+      <w:start w:val="1"/>
+      <w:numFmt w:val="lowerLetter"/>
+      <w:lvlText w:val="%8."/>
+      <w:lvlJc w:val="left"/>
+      <w:pPr>
+        <w:ind w:left="5760" w:hanging="360"/>
+      </w:pPr>
+    </w:lvl>
+    <w:lvl w:ilvl="8" w:tplc="0409001B" w:tentative="1">
+      <w:start w:val="1"/>
+      <w:numFmt w:val="lowerRoman"/>
+      <w:lvlText w:val="%9."/>
+      <w:lvlJc w:val="right"/>
+      <w:pPr>
+        <w:ind w:left="6480" w:hanging="180"/>
+      </w:pPr>
+    </w:lvl>
+  </w:abstractNum>
   <w:num w:numId="1">
     <w:abstractNumId w:val="2"/>
   </w:num>
   <w:num w:numId="2">
-    <w:abstractNumId w:val="3"/>
+    <w:abstractNumId w:val="4"/>
   </w:num>
   <w:num w:numId="3">
     <w:abstractNumId w:val="1"/>
   </w:num>
   <w:num w:numId="4">
     <w:abstractNumId w:val="0"/>
+  </w:num>
+  <w:num w:numId="5">
+    <w:abstractNumId w:val="5"/>
+  </w:num>
+  <w:num w:numId="6">
+    <w:abstractNumId w:val="3"/>
   </w:num>
 </w:numbering>
 </file>
@@ -4949,7 +5586,7 @@
 </file>
 
 <file path=customXml/itemProps1.xml><?xml version="1.0" encoding="utf-8"?>
-<ds:datastoreItem xmlns:ds="http://schemas.openxmlformats.org/officeDocument/2006/customXml" ds:itemID="{1510A686-2D35-4B64-B519-2DEB5D4658BA}">
+<ds:datastoreItem xmlns:ds="http://schemas.openxmlformats.org/officeDocument/2006/customXml" ds:itemID="{6032C650-A8F8-422B-8ABD-CD557825C2E7}">
   <ds:schemaRefs>
     <ds:schemaRef ds:uri="http://schemas.openxmlformats.org/officeDocument/2006/bibliography"/>
   </ds:schemaRefs>

</xml_diff>